<commit_message>
Update copyright year from 2024 to 2025 in multiple HTML files
</commit_message>
<xml_diff>
--- a/docs/resume.docx
+++ b/docs/resume.docx
@@ -1,6 +1,6 @@
 
 <file path=word/document.xml><?xml version="1.0" encoding="utf-8"?>
-<w:document xmlns:wpc="http://schemas.microsoft.com/office/word/2010/wordprocessingCanvas" xmlns:cx="http://schemas.microsoft.com/office/drawing/2014/chartex" xmlns:cx1="http://schemas.microsoft.com/office/drawing/2015/9/8/chartex" xmlns:cx2="http://schemas.microsoft.com/office/drawing/2015/10/21/chartex" xmlns:cx3="http://schemas.microsoft.com/office/drawing/2016/5/9/chartex" xmlns:cx4="http://schemas.microsoft.com/office/drawing/2016/5/10/chartex" xmlns:cx5="http://schemas.microsoft.com/office/drawing/2016/5/11/chartex" xmlns:cx6="http://schemas.microsoft.com/office/drawing/2016/5/12/chartex" xmlns:cx7="http://schemas.microsoft.com/office/drawing/2016/5/13/chartex" xmlns:cx8="http://schemas.microsoft.com/office/drawing/2016/5/14/chartex" xmlns:mc="http://schemas.openxmlformats.org/markup-compatibility/2006" xmlns:aink="http://schemas.microsoft.com/office/drawing/2016/ink" xmlns:am3d="http://schemas.microsoft.com/office/drawing/2017/model3d" xmlns:o="urn:schemas-microsoft-com:office:office" xmlns:oel="http://schemas.microsoft.com/office/2019/extlst" xmlns:r="http://schemas.openxmlformats.org/officeDocument/2006/relationships" xmlns:m="http://schemas.openxmlformats.org/officeDocument/2006/math" xmlns:v="urn:schemas-microsoft-com:vml" xmlns:wp14="http://schemas.microsoft.com/office/word/2010/wordprocessingDrawing" xmlns:wp="http://schemas.openxmlformats.org/drawingml/2006/wordprocessingDrawing" xmlns:w10="urn:schemas-microsoft-com:office:word" xmlns:w="http://schemas.openxmlformats.org/wordprocessingml/2006/main" xmlns:w14="http://schemas.microsoft.com/office/word/2010/wordml" xmlns:w15="http://schemas.microsoft.com/office/word/2012/wordml" xmlns:w16cex="http://schemas.microsoft.com/office/word/2018/wordml/cex" xmlns:w16cid="http://schemas.microsoft.com/office/word/2016/wordml/cid" xmlns:w16="http://schemas.microsoft.com/office/word/2018/wordml" xmlns:w16du="http://schemas.microsoft.com/office/word/2023/wordml/word16du" xmlns:w16sdtdh="http://schemas.microsoft.com/office/word/2020/wordml/sdtdatahash" xmlns:w16sdtfl="http://schemas.microsoft.com/office/word/2024/wordml/sdtformatlock" xmlns:w16se="http://schemas.microsoft.com/office/word/2015/wordml/symex" xmlns:wpg="http://schemas.microsoft.com/office/word/2010/wordprocessingGroup" xmlns:wpi="http://schemas.microsoft.com/office/word/2010/wordprocessingInk" xmlns:wne="http://schemas.microsoft.com/office/word/2006/wordml" xmlns:wps="http://schemas.microsoft.com/office/word/2010/wordprocessingShape" mc:Ignorable="w14 w15 w16se w16cid w16 w16cex w16sdtdh w16sdtfl w16du wp14">
+<w:document xmlns:wpc="http://schemas.microsoft.com/office/word/2010/wordprocessingCanvas" xmlns:cx="http://schemas.microsoft.com/office/drawing/2014/chartex" xmlns:cx1="http://schemas.microsoft.com/office/drawing/2015/9/8/chartex" xmlns:cx2="http://schemas.microsoft.com/office/drawing/2015/10/21/chartex" xmlns:cx3="http://schemas.microsoft.com/office/drawing/2016/5/9/chartex" xmlns:cx4="http://schemas.microsoft.com/office/drawing/2016/5/10/chartex" xmlns:cx5="http://schemas.microsoft.com/office/drawing/2016/5/11/chartex" xmlns:cx6="http://schemas.microsoft.com/office/drawing/2016/5/12/chartex" xmlns:cx7="http://schemas.microsoft.com/office/drawing/2016/5/13/chartex" xmlns:cx8="http://schemas.microsoft.com/office/drawing/2016/5/14/chartex" xmlns:mc="http://schemas.openxmlformats.org/markup-compatibility/2006" xmlns:aink="http://schemas.microsoft.com/office/drawing/2016/ink" xmlns:am3d="http://schemas.microsoft.com/office/drawing/2017/model3d" xmlns:o="urn:schemas-microsoft-com:office:office" xmlns:oel="http://schemas.microsoft.com/office/2019/extlst" xmlns:r="http://schemas.openxmlformats.org/officeDocument/2006/relationships" xmlns:m="http://schemas.openxmlformats.org/officeDocument/2006/math" xmlns:v="urn:schemas-microsoft-com:vml" xmlns:wp14="http://schemas.microsoft.com/office/word/2010/wordprocessingDrawing" xmlns:wp="http://schemas.openxmlformats.org/drawingml/2006/wordprocessingDrawing" xmlns:w10="urn:schemas-microsoft-com:office:word" xmlns:w="http://schemas.openxmlformats.org/wordprocessingml/2006/main" xmlns:w14="http://schemas.microsoft.com/office/word/2010/wordml" xmlns:w15="http://schemas.microsoft.com/office/word/2012/wordml" xmlns:w16cex="http://schemas.microsoft.com/office/word/2018/wordml/cex" xmlns:w16cid="http://schemas.microsoft.com/office/word/2016/wordml/cid" xmlns:w16="http://schemas.microsoft.com/office/word/2018/wordml" xmlns:w16du="http://schemas.microsoft.com/office/word/2023/wordml/word16du" xmlns:w16sdtdh="http://schemas.microsoft.com/office/word/2020/wordml/sdtdatahash" xmlns:w16se="http://schemas.microsoft.com/office/word/2015/wordml/symex" xmlns:wpg="http://schemas.microsoft.com/office/word/2010/wordprocessingGroup" xmlns:wpi="http://schemas.microsoft.com/office/word/2010/wordprocessingInk" xmlns:wne="http://schemas.microsoft.com/office/word/2006/wordml" xmlns:wps="http://schemas.microsoft.com/office/word/2010/wordprocessingShape" mc:Ignorable="w14 w15 w16se w16cid w16 w16cex w16sdtdh w16du wp14">
   <w:body>
     <w:tbl>
       <w:tblPr>
@@ -2504,68 +2504,38 @@
                 <w:sz w:val="22"/>
                 <w:szCs w:val="22"/>
               </w:rPr>
-              <w:t>.</w:t>
-            </w:r>
-            <w:r>
-              <w:rPr>
-                <w:rFonts w:ascii="Times New Roman" w:hAnsi="Times New Roman" w:cs="Times New Roman"/>
-                <w:sz w:val="22"/>
-                <w:szCs w:val="22"/>
-              </w:rPr>
-              <w:t xml:space="preserve"> (2024). </w:t>
-            </w:r>
-            <w:r>
-              <w:rPr>
-                <w:rFonts w:ascii="Times New Roman" w:hAnsi="Times New Roman" w:cs="Times New Roman"/>
-                <w:sz w:val="22"/>
-                <w:szCs w:val="22"/>
-              </w:rPr>
-              <w:t xml:space="preserve">Estimating the Offshore Wind Power Potential of Portugal by Utilizing Gray-Zone Atmospheric Modeling. </w:t>
-            </w:r>
-            <w:r>
-              <w:rPr>
-                <w:rFonts w:ascii="Arial" w:hAnsi="Arial" w:cs="Arial"/>
-                <w:i/>
-                <w:iCs/>
-                <w:color w:val="222222"/>
-                <w:sz w:val="20"/>
-                <w:szCs w:val="20"/>
-                <w:shd w:val="clear" w:color="auto" w:fill="FFFFFF"/>
-              </w:rPr>
-              <w:t>Journal of Renewable and Sustainable Energy</w:t>
-            </w:r>
-            <w:r>
-              <w:rPr>
-                <w:rFonts w:ascii="Arial" w:hAnsi="Arial" w:cs="Arial"/>
-                <w:color w:val="222222"/>
-                <w:sz w:val="20"/>
-                <w:szCs w:val="20"/>
-                <w:shd w:val="clear" w:color="auto" w:fill="FFFFFF"/>
-              </w:rPr>
-              <w:t>, </w:t>
-            </w:r>
-            <w:r>
-              <w:rPr>
-                <w:rFonts w:ascii="Arial" w:hAnsi="Arial" w:cs="Arial"/>
-                <w:i/>
-                <w:iCs/>
-                <w:color w:val="222222"/>
-                <w:sz w:val="20"/>
-                <w:szCs w:val="20"/>
-                <w:shd w:val="clear" w:color="auto" w:fill="FFFFFF"/>
-              </w:rPr>
-              <w:t>16</w:t>
-            </w:r>
-            <w:r>
-              <w:rPr>
-                <w:rFonts w:ascii="Arial" w:hAnsi="Arial" w:cs="Arial"/>
-                <w:color w:val="222222"/>
-                <w:sz w:val="20"/>
-                <w:szCs w:val="20"/>
-                <w:shd w:val="clear" w:color="auto" w:fill="FFFFFF"/>
-              </w:rPr>
-              <w:t>(6).</w:t>
-            </w:r>
+              <w:t xml:space="preserve">., Estimating the Offshore Wind Power Potential of Portugal by Utilizing Gray-Zone Atmospheric Modeling. Available at SSRN: </w:t>
+            </w:r>
+            <w:hyperlink r:id="rId10" w:tgtFrame="_blank" w:history="1">
+              <w:r>
+                <w:rPr>
+                  <w:rStyle w:val="Hyperlink"/>
+                  <w:rFonts w:ascii="Times New Roman" w:hAnsi="Times New Roman" w:cs="Times New Roman"/>
+                  <w:sz w:val="22"/>
+                  <w:szCs w:val="22"/>
+                </w:rPr>
+                <w:t>https://ssrn.com/abstract=4795209</w:t>
+              </w:r>
+            </w:hyperlink>
+            <w:r>
+              <w:rPr>
+                <w:rFonts w:ascii="Times New Roman" w:hAnsi="Times New Roman" w:cs="Times New Roman"/>
+                <w:sz w:val="22"/>
+                <w:szCs w:val="22"/>
+              </w:rPr>
+              <w:t xml:space="preserve"> or </w:t>
+            </w:r>
+            <w:hyperlink r:id="rId11" w:tgtFrame="_blank" w:history="1">
+              <w:r>
+                <w:rPr>
+                  <w:rStyle w:val="Hyperlink"/>
+                  <w:rFonts w:ascii="Times New Roman" w:hAnsi="Times New Roman" w:cs="Times New Roman"/>
+                  <w:sz w:val="22"/>
+                  <w:szCs w:val="22"/>
+                </w:rPr>
+                <w:t xml:space="preserve">http://dx.doi.org/10.2139/ssrn.4795209 </w:t>
+              </w:r>
+            </w:hyperlink>
           </w:p>
         </w:tc>
       </w:tr>
@@ -2858,23 +2828,7 @@
                 <w:sz w:val="22"/>
                 <w:szCs w:val="22"/>
               </w:rPr>
-              <w:t xml:space="preserve"> </w:t>
-            </w:r>
-            <w:r>
-              <w:rPr>
-                <w:rFonts w:ascii="Times New Roman" w:hAnsi="Times New Roman" w:cs="Times New Roman"/>
-                <w:sz w:val="22"/>
-                <w:szCs w:val="22"/>
-              </w:rPr>
-              <w:t>2024;3:e32. doi:10.1017/eds.2024.41</w:t>
-            </w:r>
-            <w:r>
-              <w:rPr>
-                <w:rFonts w:ascii="Times New Roman" w:hAnsi="Times New Roman" w:cs="Times New Roman"/>
-                <w:sz w:val="22"/>
-                <w:szCs w:val="22"/>
-              </w:rPr>
-              <w:t>.</w:t>
+              <w:t xml:space="preserve"> (Accepted).</w:t>
             </w:r>
           </w:p>
         </w:tc>
@@ -3027,7 +2981,7 @@
               </w:rPr>
               <w:t xml:space="preserve"> preprint </w:t>
             </w:r>
-            <w:hyperlink r:id="rId10" w:history="1">
+            <w:hyperlink r:id="rId12" w:history="1">
               <w:r>
                 <w:rPr>
                   <w:rStyle w:val="Hyperlink"/>
@@ -3663,7 +3617,7 @@
               </w:rPr>
               <w:t xml:space="preserve"> </w:t>
             </w:r>
-            <w:hyperlink r:id="rId11" w:history="1">
+            <w:hyperlink r:id="rId13" w:history="1">
               <w:r>
                 <w:rPr>
                   <w:rStyle w:val="Hyperlink"/>
@@ -3868,7 +3822,7 @@
               </w:rPr>
               <w:t xml:space="preserve">. </w:t>
             </w:r>
-            <w:hyperlink r:id="rId12" w:history="1">
+            <w:hyperlink r:id="rId14" w:history="1">
               <w:r>
                 <w:rPr>
                   <w:rStyle w:val="Hyperlink"/>
@@ -4075,7 +4029,7 @@
               </w:rPr>
               <w:t xml:space="preserve"> </w:t>
             </w:r>
-            <w:hyperlink r:id="rId13" w:history="1">
+            <w:hyperlink r:id="rId15" w:history="1">
               <w:r>
                 <w:rPr>
                   <w:rStyle w:val="Hyperlink"/>
@@ -4314,7 +4268,7 @@
               </w:rPr>
               <w:t>Singapore.</w:t>
             </w:r>
-            <w:hyperlink r:id="rId14" w:history="1">
+            <w:hyperlink r:id="rId16" w:history="1">
               <w:r>
                 <w:rPr>
                   <w:rStyle w:val="Hyperlink"/>
@@ -5657,7 +5611,7 @@
               </w:rPr>
               <w:t>Singapore.</w:t>
             </w:r>
-            <w:hyperlink r:id="rId15" w:history="1">
+            <w:hyperlink r:id="rId17" w:history="1">
               <w:r>
                 <w:rPr>
                   <w:rStyle w:val="Hyperlink"/>
@@ -5859,7 +5813,7 @@
 </file>
 
 <file path=word/numbering.xml><?xml version="1.0" encoding="utf-8"?>
-<w:numbering xmlns:wpc="http://schemas.microsoft.com/office/word/2010/wordprocessingCanvas" xmlns:cx="http://schemas.microsoft.com/office/drawing/2014/chartex" xmlns:cx1="http://schemas.microsoft.com/office/drawing/2015/9/8/chartex" xmlns:cx2="http://schemas.microsoft.com/office/drawing/2015/10/21/chartex" xmlns:cx3="http://schemas.microsoft.com/office/drawing/2016/5/9/chartex" xmlns:cx4="http://schemas.microsoft.com/office/drawing/2016/5/10/chartex" xmlns:cx5="http://schemas.microsoft.com/office/drawing/2016/5/11/chartex" xmlns:cx6="http://schemas.microsoft.com/office/drawing/2016/5/12/chartex" xmlns:cx7="http://schemas.microsoft.com/office/drawing/2016/5/13/chartex" xmlns:cx8="http://schemas.microsoft.com/office/drawing/2016/5/14/chartex" xmlns:mc="http://schemas.openxmlformats.org/markup-compatibility/2006" xmlns:aink="http://schemas.microsoft.com/office/drawing/2016/ink" xmlns:am3d="http://schemas.microsoft.com/office/drawing/2017/model3d" xmlns:o="urn:schemas-microsoft-com:office:office" xmlns:oel="http://schemas.microsoft.com/office/2019/extlst" xmlns:r="http://schemas.openxmlformats.org/officeDocument/2006/relationships" xmlns:m="http://schemas.openxmlformats.org/officeDocument/2006/math" xmlns:v="urn:schemas-microsoft-com:vml" xmlns:wp14="http://schemas.microsoft.com/office/word/2010/wordprocessingDrawing" xmlns:wp="http://schemas.openxmlformats.org/drawingml/2006/wordprocessingDrawing" xmlns:w10="urn:schemas-microsoft-com:office:word" xmlns:w="http://schemas.openxmlformats.org/wordprocessingml/2006/main" xmlns:w14="http://schemas.microsoft.com/office/word/2010/wordml" xmlns:w15="http://schemas.microsoft.com/office/word/2012/wordml" xmlns:w16cex="http://schemas.microsoft.com/office/word/2018/wordml/cex" xmlns:w16cid="http://schemas.microsoft.com/office/word/2016/wordml/cid" xmlns:w16="http://schemas.microsoft.com/office/word/2018/wordml" xmlns:w16du="http://schemas.microsoft.com/office/word/2023/wordml/word16du" xmlns:w16sdtdh="http://schemas.microsoft.com/office/word/2020/wordml/sdtdatahash" xmlns:w16sdtfl="http://schemas.microsoft.com/office/word/2024/wordml/sdtformatlock" xmlns:w16se="http://schemas.microsoft.com/office/word/2015/wordml/symex" xmlns:wpg="http://schemas.microsoft.com/office/word/2010/wordprocessingGroup" xmlns:wpi="http://schemas.microsoft.com/office/word/2010/wordprocessingInk" xmlns:wne="http://schemas.microsoft.com/office/word/2006/wordml" xmlns:wps="http://schemas.microsoft.com/office/word/2010/wordprocessingShape" mc:Ignorable="w14 w15 w16se w16cid w16 w16cex w16sdtdh w16sdtfl w16du wp14">
+<w:numbering xmlns:wpc="http://schemas.microsoft.com/office/word/2010/wordprocessingCanvas" xmlns:cx="http://schemas.microsoft.com/office/drawing/2014/chartex" xmlns:cx1="http://schemas.microsoft.com/office/drawing/2015/9/8/chartex" xmlns:cx2="http://schemas.microsoft.com/office/drawing/2015/10/21/chartex" xmlns:cx3="http://schemas.microsoft.com/office/drawing/2016/5/9/chartex" xmlns:cx4="http://schemas.microsoft.com/office/drawing/2016/5/10/chartex" xmlns:cx5="http://schemas.microsoft.com/office/drawing/2016/5/11/chartex" xmlns:cx6="http://schemas.microsoft.com/office/drawing/2016/5/12/chartex" xmlns:cx7="http://schemas.microsoft.com/office/drawing/2016/5/13/chartex" xmlns:cx8="http://schemas.microsoft.com/office/drawing/2016/5/14/chartex" xmlns:mc="http://schemas.openxmlformats.org/markup-compatibility/2006" xmlns:aink="http://schemas.microsoft.com/office/drawing/2016/ink" xmlns:am3d="http://schemas.microsoft.com/office/drawing/2017/model3d" xmlns:o="urn:schemas-microsoft-com:office:office" xmlns:oel="http://schemas.microsoft.com/office/2019/extlst" xmlns:r="http://schemas.openxmlformats.org/officeDocument/2006/relationships" xmlns:m="http://schemas.openxmlformats.org/officeDocument/2006/math" xmlns:v="urn:schemas-microsoft-com:vml" xmlns:wp14="http://schemas.microsoft.com/office/word/2010/wordprocessingDrawing" xmlns:wp="http://schemas.openxmlformats.org/drawingml/2006/wordprocessingDrawing" xmlns:w10="urn:schemas-microsoft-com:office:word" xmlns:w="http://schemas.openxmlformats.org/wordprocessingml/2006/main" xmlns:w14="http://schemas.microsoft.com/office/word/2010/wordml" xmlns:w15="http://schemas.microsoft.com/office/word/2012/wordml" xmlns:w16cex="http://schemas.microsoft.com/office/word/2018/wordml/cex" xmlns:w16cid="http://schemas.microsoft.com/office/word/2016/wordml/cid" xmlns:w16="http://schemas.microsoft.com/office/word/2018/wordml" xmlns:w16du="http://schemas.microsoft.com/office/word/2023/wordml/word16du" xmlns:w16sdtdh="http://schemas.microsoft.com/office/word/2020/wordml/sdtdatahash" xmlns:w16se="http://schemas.microsoft.com/office/word/2015/wordml/symex" xmlns:wpg="http://schemas.microsoft.com/office/word/2010/wordprocessingGroup" xmlns:wpi="http://schemas.microsoft.com/office/word/2010/wordprocessingInk" xmlns:wne="http://schemas.microsoft.com/office/word/2006/wordml" xmlns:wps="http://schemas.microsoft.com/office/word/2010/wordprocessingShape" mc:Ignorable="w14 w15 w16se w16cid w16 w16cex w16sdtdh w16du wp14">
   <w:abstractNum w:abstractNumId="0" w15:restartNumberingAfterBreak="0">
     <w:nsid w:val="BFEBE8A9"/>
     <w:multiLevelType w:val="singleLevel"/>
@@ -6350,7 +6304,7 @@
 </file>
 
 <file path=word/styles.xml><?xml version="1.0" encoding="utf-8"?>
-<w:styles xmlns:mc="http://schemas.openxmlformats.org/markup-compatibility/2006" xmlns:r="http://schemas.openxmlformats.org/officeDocument/2006/relationships" xmlns:w="http://schemas.openxmlformats.org/wordprocessingml/2006/main" xmlns:w14="http://schemas.microsoft.com/office/word/2010/wordml" xmlns:w15="http://schemas.microsoft.com/office/word/2012/wordml" xmlns:w16cex="http://schemas.microsoft.com/office/word/2018/wordml/cex" xmlns:w16cid="http://schemas.microsoft.com/office/word/2016/wordml/cid" xmlns:w16="http://schemas.microsoft.com/office/word/2018/wordml" xmlns:w16du="http://schemas.microsoft.com/office/word/2023/wordml/word16du" xmlns:w16sdtdh="http://schemas.microsoft.com/office/word/2020/wordml/sdtdatahash" xmlns:w16sdtfl="http://schemas.microsoft.com/office/word/2024/wordml/sdtformatlock" xmlns:w16se="http://schemas.microsoft.com/office/word/2015/wordml/symex" mc:Ignorable="w14 w15 w16se w16cid w16 w16cex w16sdtdh w16sdtfl w16du">
+<w:styles xmlns:mc="http://schemas.openxmlformats.org/markup-compatibility/2006" xmlns:r="http://schemas.openxmlformats.org/officeDocument/2006/relationships" xmlns:w="http://schemas.openxmlformats.org/wordprocessingml/2006/main" xmlns:w14="http://schemas.microsoft.com/office/word/2010/wordml" xmlns:w15="http://schemas.microsoft.com/office/word/2012/wordml" xmlns:w16cex="http://schemas.microsoft.com/office/word/2018/wordml/cex" xmlns:w16cid="http://schemas.microsoft.com/office/word/2016/wordml/cid" xmlns:w16="http://schemas.microsoft.com/office/word/2018/wordml" xmlns:w16du="http://schemas.microsoft.com/office/word/2023/wordml/word16du" xmlns:w16sdtdh="http://schemas.microsoft.com/office/word/2020/wordml/sdtdatahash" xmlns:w16se="http://schemas.microsoft.com/office/word/2015/wordml/symex" mc:Ignorable="w14 w15 w16se w16cid w16 w16cex w16sdtdh w16du">
   <w:docDefaults>
     <w:rPrDefault>
       <w:rPr>
@@ -7304,7 +7258,7 @@
 </file>
 
 <file path=word/glossary/document.xml><?xml version="1.0" encoding="utf-8"?>
-<w:glossaryDocument xmlns:wpc="http://schemas.microsoft.com/office/word/2010/wordprocessingCanvas" xmlns:cx="http://schemas.microsoft.com/office/drawing/2014/chartex" xmlns:cx1="http://schemas.microsoft.com/office/drawing/2015/9/8/chartex" xmlns:cx2="http://schemas.microsoft.com/office/drawing/2015/10/21/chartex" xmlns:cx3="http://schemas.microsoft.com/office/drawing/2016/5/9/chartex" xmlns:cx4="http://schemas.microsoft.com/office/drawing/2016/5/10/chartex" xmlns:cx5="http://schemas.microsoft.com/office/drawing/2016/5/11/chartex" xmlns:cx6="http://schemas.microsoft.com/office/drawing/2016/5/12/chartex" xmlns:cx7="http://schemas.microsoft.com/office/drawing/2016/5/13/chartex" xmlns:cx8="http://schemas.microsoft.com/office/drawing/2016/5/14/chartex" xmlns:mc="http://schemas.openxmlformats.org/markup-compatibility/2006" xmlns:aink="http://schemas.microsoft.com/office/drawing/2016/ink" xmlns:am3d="http://schemas.microsoft.com/office/drawing/2017/model3d" xmlns:o="urn:schemas-microsoft-com:office:office" xmlns:oel="http://schemas.microsoft.com/office/2019/extlst" xmlns:r="http://schemas.openxmlformats.org/officeDocument/2006/relationships" xmlns:m="http://schemas.openxmlformats.org/officeDocument/2006/math" xmlns:v="urn:schemas-microsoft-com:vml" xmlns:wp14="http://schemas.microsoft.com/office/word/2010/wordprocessingDrawing" xmlns:wp="http://schemas.openxmlformats.org/drawingml/2006/wordprocessingDrawing" xmlns:w10="urn:schemas-microsoft-com:office:word" xmlns:w="http://schemas.openxmlformats.org/wordprocessingml/2006/main" xmlns:w14="http://schemas.microsoft.com/office/word/2010/wordml" xmlns:w15="http://schemas.microsoft.com/office/word/2012/wordml" xmlns:w16cex="http://schemas.microsoft.com/office/word/2018/wordml/cex" xmlns:w16cid="http://schemas.microsoft.com/office/word/2016/wordml/cid" xmlns:w16="http://schemas.microsoft.com/office/word/2018/wordml" xmlns:w16du="http://schemas.microsoft.com/office/word/2023/wordml/word16du" xmlns:w16sdtdh="http://schemas.microsoft.com/office/word/2020/wordml/sdtdatahash" xmlns:w16sdtfl="http://schemas.microsoft.com/office/word/2024/wordml/sdtformatlock" xmlns:w16se="http://schemas.microsoft.com/office/word/2015/wordml/symex" xmlns:wpg="http://schemas.microsoft.com/office/word/2010/wordprocessingGroup" xmlns:wpi="http://schemas.microsoft.com/office/word/2010/wordprocessingInk" xmlns:wne="http://schemas.microsoft.com/office/word/2006/wordml" xmlns:wps="http://schemas.microsoft.com/office/word/2010/wordprocessingShape" mc:Ignorable="w14 w15 w16se w16cid w16 w16cex w16sdtdh w16sdtfl w16du wp14">
+<w:glossaryDocument xmlns:wpc="http://schemas.microsoft.com/office/word/2010/wordprocessingCanvas" xmlns:cx="http://schemas.microsoft.com/office/drawing/2014/chartex" xmlns:cx1="http://schemas.microsoft.com/office/drawing/2015/9/8/chartex" xmlns:cx2="http://schemas.microsoft.com/office/drawing/2015/10/21/chartex" xmlns:cx3="http://schemas.microsoft.com/office/drawing/2016/5/9/chartex" xmlns:cx4="http://schemas.microsoft.com/office/drawing/2016/5/10/chartex" xmlns:cx5="http://schemas.microsoft.com/office/drawing/2016/5/11/chartex" xmlns:cx6="http://schemas.microsoft.com/office/drawing/2016/5/12/chartex" xmlns:cx7="http://schemas.microsoft.com/office/drawing/2016/5/13/chartex" xmlns:cx8="http://schemas.microsoft.com/office/drawing/2016/5/14/chartex" xmlns:mc="http://schemas.openxmlformats.org/markup-compatibility/2006" xmlns:aink="http://schemas.microsoft.com/office/drawing/2016/ink" xmlns:am3d="http://schemas.microsoft.com/office/drawing/2017/model3d" xmlns:o="urn:schemas-microsoft-com:office:office" xmlns:oel="http://schemas.microsoft.com/office/2019/extlst" xmlns:r="http://schemas.openxmlformats.org/officeDocument/2006/relationships" xmlns:m="http://schemas.openxmlformats.org/officeDocument/2006/math" xmlns:v="urn:schemas-microsoft-com:vml" xmlns:wp14="http://schemas.microsoft.com/office/word/2010/wordprocessingDrawing" xmlns:wp="http://schemas.openxmlformats.org/drawingml/2006/wordprocessingDrawing" xmlns:w10="urn:schemas-microsoft-com:office:word" xmlns:w="http://schemas.openxmlformats.org/wordprocessingml/2006/main" xmlns:w14="http://schemas.microsoft.com/office/word/2010/wordml" xmlns:w15="http://schemas.microsoft.com/office/word/2012/wordml" xmlns:w16cex="http://schemas.microsoft.com/office/word/2018/wordml/cex" xmlns:w16cid="http://schemas.microsoft.com/office/word/2016/wordml/cid" xmlns:w16="http://schemas.microsoft.com/office/word/2018/wordml" xmlns:w16du="http://schemas.microsoft.com/office/word/2023/wordml/word16du" xmlns:w16sdtdh="http://schemas.microsoft.com/office/word/2020/wordml/sdtdatahash" xmlns:w16se="http://schemas.microsoft.com/office/word/2015/wordml/symex" xmlns:wpg="http://schemas.microsoft.com/office/word/2010/wordprocessingGroup" xmlns:wpi="http://schemas.microsoft.com/office/word/2010/wordprocessingInk" xmlns:wne="http://schemas.microsoft.com/office/word/2006/wordml" xmlns:wps="http://schemas.microsoft.com/office/word/2010/wordprocessingShape" mc:Ignorable="w14 w15 w16se w16cid w16 w16cex w16sdtdh w16du wp14">
   <w:docParts>
     <w:docPart>
       <w:docPartPr>
@@ -7363,7 +7317,7 @@
 </file>
 
 <file path=word/glossary/fontTable.xml><?xml version="1.0" encoding="utf-8"?>
-<w:fonts xmlns:mc="http://schemas.openxmlformats.org/markup-compatibility/2006" xmlns:r="http://schemas.openxmlformats.org/officeDocument/2006/relationships" xmlns:w="http://schemas.openxmlformats.org/wordprocessingml/2006/main" xmlns:w14="http://schemas.microsoft.com/office/word/2010/wordml" xmlns:w15="http://schemas.microsoft.com/office/word/2012/wordml" xmlns:w16cex="http://schemas.microsoft.com/office/word/2018/wordml/cex" xmlns:w16cid="http://schemas.microsoft.com/office/word/2016/wordml/cid" xmlns:w16="http://schemas.microsoft.com/office/word/2018/wordml" xmlns:w16du="http://schemas.microsoft.com/office/word/2023/wordml/word16du" xmlns:w16sdtdh="http://schemas.microsoft.com/office/word/2020/wordml/sdtdatahash" xmlns:w16sdtfl="http://schemas.microsoft.com/office/word/2024/wordml/sdtformatlock" xmlns:w16se="http://schemas.microsoft.com/office/word/2015/wordml/symex" mc:Ignorable="w14 w15 w16se w16cid w16 w16cex w16sdtdh w16sdtfl w16du">
+<w:fonts xmlns:mc="http://schemas.openxmlformats.org/markup-compatibility/2006" xmlns:r="http://schemas.openxmlformats.org/officeDocument/2006/relationships" xmlns:w="http://schemas.openxmlformats.org/wordprocessingml/2006/main" xmlns:w14="http://schemas.microsoft.com/office/word/2010/wordml" xmlns:w15="http://schemas.microsoft.com/office/word/2012/wordml" xmlns:w16cex="http://schemas.microsoft.com/office/word/2018/wordml/cex" xmlns:w16cid="http://schemas.microsoft.com/office/word/2016/wordml/cid" xmlns:w16="http://schemas.microsoft.com/office/word/2018/wordml" xmlns:w16du="http://schemas.microsoft.com/office/word/2023/wordml/word16du" xmlns:w16sdtdh="http://schemas.microsoft.com/office/word/2020/wordml/sdtdatahash" xmlns:w16se="http://schemas.microsoft.com/office/word/2015/wordml/symex" mc:Ignorable="w14 w15 w16se w16cid w16 w16cex w16sdtdh w16du">
   <w:font w:name="Times New Roman">
     <w:panose1 w:val="02020603050405020304"/>
     <w:charset w:val="00"/>
@@ -7413,13 +7367,6 @@
     <w:pitch w:val="variable"/>
     <w:sig w:usb0="20000287" w:usb1="00000003" w:usb2="00000000" w:usb3="00000000" w:csb0="0000019F" w:csb1="00000000"/>
   </w:font>
-  <w:font w:name="Arial">
-    <w:panose1 w:val="020B0604020202020204"/>
-    <w:charset w:val="00"/>
-    <w:family w:val="swiss"/>
-    <w:pitch w:val="variable"/>
-    <w:sig w:usb0="E0002AFF" w:usb1="C0007843" w:usb2="00000009" w:usb3="00000000" w:csb0="000001FF" w:csb1="00000000"/>
-  </w:font>
   <w:font w:name="SimSun">
     <w:altName w:val="宋体"/>
     <w:panose1 w:val="02010600030101010101"/>
@@ -7432,7 +7379,7 @@
 </file>
 
 <file path=word/glossary/settings.xml><?xml version="1.0" encoding="utf-8"?>
-<w:settings xmlns:mc="http://schemas.openxmlformats.org/markup-compatibility/2006" xmlns:o="urn:schemas-microsoft-com:office:office" xmlns:r="http://schemas.openxmlformats.org/officeDocument/2006/relationships" xmlns:m="http://schemas.openxmlformats.org/officeDocument/2006/math" xmlns:v="urn:schemas-microsoft-com:vml" xmlns:w10="urn:schemas-microsoft-com:office:word" xmlns:w="http://schemas.openxmlformats.org/wordprocessingml/2006/main" xmlns:w14="http://schemas.microsoft.com/office/word/2010/wordml" xmlns:w15="http://schemas.microsoft.com/office/word/2012/wordml" xmlns:w16cex="http://schemas.microsoft.com/office/word/2018/wordml/cex" xmlns:w16cid="http://schemas.microsoft.com/office/word/2016/wordml/cid" xmlns:w16="http://schemas.microsoft.com/office/word/2018/wordml" xmlns:w16du="http://schemas.microsoft.com/office/word/2023/wordml/word16du" xmlns:w16sdtdh="http://schemas.microsoft.com/office/word/2020/wordml/sdtdatahash" xmlns:w16sdtfl="http://schemas.microsoft.com/office/word/2024/wordml/sdtformatlock" xmlns:w16se="http://schemas.microsoft.com/office/word/2015/wordml/symex" xmlns:sl="http://schemas.openxmlformats.org/schemaLibrary/2006/main" mc:Ignorable="w14 w15 w16se w16cid w16 w16cex w16sdtdh w16sdtfl w16du">
+<w:settings xmlns:mc="http://schemas.openxmlformats.org/markup-compatibility/2006" xmlns:o="urn:schemas-microsoft-com:office:office" xmlns:r="http://schemas.openxmlformats.org/officeDocument/2006/relationships" xmlns:m="http://schemas.openxmlformats.org/officeDocument/2006/math" xmlns:v="urn:schemas-microsoft-com:vml" xmlns:w10="urn:schemas-microsoft-com:office:word" xmlns:w="http://schemas.openxmlformats.org/wordprocessingml/2006/main" xmlns:w14="http://schemas.microsoft.com/office/word/2010/wordml" xmlns:w15="http://schemas.microsoft.com/office/word/2012/wordml" xmlns:w16cex="http://schemas.microsoft.com/office/word/2018/wordml/cex" xmlns:w16cid="http://schemas.microsoft.com/office/word/2016/wordml/cid" xmlns:w16="http://schemas.microsoft.com/office/word/2018/wordml" xmlns:w16du="http://schemas.microsoft.com/office/word/2023/wordml/word16du" xmlns:w16sdtdh="http://schemas.microsoft.com/office/word/2020/wordml/sdtdatahash" xmlns:w16se="http://schemas.microsoft.com/office/word/2015/wordml/symex" xmlns:sl="http://schemas.openxmlformats.org/schemaLibrary/2006/main" mc:Ignorable="w14 w15 w16se w16cid w16 w16cex w16sdtdh w16du">
   <w:view w:val="normal"/>
   <w:defaultTabStop w:val="720"/>
   <w:characterSpacingControl w:val="doNotCompress"/>
@@ -7447,9 +7394,7 @@
   </w:compat>
   <w:rsids>
     <w:rsidRoot w:val="00EB51EB"/>
-    <w:rsid w:val="000F0A24"/>
     <w:rsid w:val="002D38EB"/>
-    <w:rsid w:val="00407134"/>
     <w:rsid w:val="00522FA4"/>
     <w:rsid w:val="008E2474"/>
     <w:rsid w:val="00EB51EB"/>
@@ -7476,7 +7421,7 @@
 </file>
 
 <file path=word/glossary/styles.xml><?xml version="1.0" encoding="utf-8"?>
-<w:styles xmlns:mc="http://schemas.openxmlformats.org/markup-compatibility/2006" xmlns:r="http://schemas.openxmlformats.org/officeDocument/2006/relationships" xmlns:w="http://schemas.openxmlformats.org/wordprocessingml/2006/main" xmlns:w14="http://schemas.microsoft.com/office/word/2010/wordml" xmlns:w15="http://schemas.microsoft.com/office/word/2012/wordml" xmlns:w16cex="http://schemas.microsoft.com/office/word/2018/wordml/cex" xmlns:w16cid="http://schemas.microsoft.com/office/word/2016/wordml/cid" xmlns:w16="http://schemas.microsoft.com/office/word/2018/wordml" xmlns:w16du="http://schemas.microsoft.com/office/word/2023/wordml/word16du" xmlns:w16sdtdh="http://schemas.microsoft.com/office/word/2020/wordml/sdtdatahash" xmlns:w16sdtfl="http://schemas.microsoft.com/office/word/2024/wordml/sdtformatlock" xmlns:w16se="http://schemas.microsoft.com/office/word/2015/wordml/symex" mc:Ignorable="w14 w15 w16se w16cid w16 w16cex w16sdtdh w16sdtfl w16du">
+<w:styles xmlns:mc="http://schemas.openxmlformats.org/markup-compatibility/2006" xmlns:r="http://schemas.openxmlformats.org/officeDocument/2006/relationships" xmlns:w="http://schemas.openxmlformats.org/wordprocessingml/2006/main" xmlns:w14="http://schemas.microsoft.com/office/word/2010/wordml" xmlns:w15="http://schemas.microsoft.com/office/word/2012/wordml" xmlns:w16cex="http://schemas.microsoft.com/office/word/2018/wordml/cex" xmlns:w16cid="http://schemas.microsoft.com/office/word/2016/wordml/cid" xmlns:w16="http://schemas.microsoft.com/office/word/2018/wordml" xmlns:w16du="http://schemas.microsoft.com/office/word/2023/wordml/word16du" xmlns:w16sdtdh="http://schemas.microsoft.com/office/word/2020/wordml/sdtdatahash" xmlns:w16se="http://schemas.microsoft.com/office/word/2015/wordml/symex" mc:Ignorable="w14 w15 w16se w16cid w16 w16cex w16sdtdh w16du">
   <w:docDefaults>
     <w:rPrDefault>
       <w:rPr>
@@ -7915,7 +7860,7 @@
 </file>
 
 <file path=word/glossary/webSettings.xml><?xml version="1.0" encoding="utf-8"?>
-<w:webSettings xmlns:mc="http://schemas.openxmlformats.org/markup-compatibility/2006" xmlns:r="http://schemas.openxmlformats.org/officeDocument/2006/relationships" xmlns:w="http://schemas.openxmlformats.org/wordprocessingml/2006/main" xmlns:w14="http://schemas.microsoft.com/office/word/2010/wordml" xmlns:w15="http://schemas.microsoft.com/office/word/2012/wordml" xmlns:w16cex="http://schemas.microsoft.com/office/word/2018/wordml/cex" xmlns:w16cid="http://schemas.microsoft.com/office/word/2016/wordml/cid" xmlns:w16="http://schemas.microsoft.com/office/word/2018/wordml" xmlns:w16du="http://schemas.microsoft.com/office/word/2023/wordml/word16du" xmlns:w16sdtdh="http://schemas.microsoft.com/office/word/2020/wordml/sdtdatahash" xmlns:w16sdtfl="http://schemas.microsoft.com/office/word/2024/wordml/sdtformatlock" xmlns:w16se="http://schemas.microsoft.com/office/word/2015/wordml/symex" mc:Ignorable="w14 w15 w16se w16cid w16 w16cex w16sdtdh w16sdtfl w16du">
+<w:webSettings xmlns:mc="http://schemas.openxmlformats.org/markup-compatibility/2006" xmlns:r="http://schemas.openxmlformats.org/officeDocument/2006/relationships" xmlns:w="http://schemas.openxmlformats.org/wordprocessingml/2006/main" xmlns:w14="http://schemas.microsoft.com/office/word/2010/wordml" xmlns:w15="http://schemas.microsoft.com/office/word/2012/wordml" xmlns:w16cex="http://schemas.microsoft.com/office/word/2018/wordml/cex" xmlns:w16cid="http://schemas.microsoft.com/office/word/2016/wordml/cid" xmlns:w16="http://schemas.microsoft.com/office/word/2018/wordml" xmlns:w16du="http://schemas.microsoft.com/office/word/2023/wordml/word16du" xmlns:w16sdtdh="http://schemas.microsoft.com/office/word/2020/wordml/sdtdatahash" xmlns:w16se="http://schemas.microsoft.com/office/word/2015/wordml/symex" mc:Ignorable="w14 w15 w16se w16cid w16 w16cex w16sdtdh w16du">
   <w:optimizeForBrowser/>
   <w:allowPNG/>
 </w:webSettings>

</xml_diff>